<commit_message>
Updated Flask instructions in Selenium Lab
</commit_message>
<xml_diff>
--- a/Selenium Lab/Selenium Lab.docx
+++ b/Selenium Lab/Selenium Lab.docx
@@ -1007,6 +1007,97 @@
     </w:p>
     <w:p>
       <w:pPr>
+        <w:numPr>
+          <w:ilvl w:val="0"/>
+          <w:numId w:val="4"/>
+        </w:numPr>
+        <w:spacing w:before="100" w:beforeAutospacing="1" w:after="100" w:afterAutospacing="1" w:line="360" w:lineRule="auto"/>
+        <w:rPr>
+          <w:rFonts w:ascii="Times New Roman" w:eastAsia="Times New Roman" w:hAnsi="Times New Roman" w:cs="Times New Roman"/>
+          <w:kern w:val="0"/>
+          <w:sz w:val="24"/>
+          <w:szCs w:val="24"/>
+          <w14:ligatures w14:val="none"/>
+        </w:rPr>
+      </w:pPr>
+      <w:r>
+        <w:rPr>
+          <w:rFonts w:ascii="Times New Roman" w:eastAsia="Times New Roman" w:hAnsi="Times New Roman" w:cs="Times New Roman"/>
+          <w:kern w:val="0"/>
+          <w:sz w:val="24"/>
+          <w:szCs w:val="24"/>
+          <w14:ligatures w14:val="none"/>
+        </w:rPr>
+        <w:t>If you receive the error ‘flask is not a recognized command’, alternatively run</w:t>
+      </w:r>
+      <w:r>
+        <w:rPr>
+          <w:rFonts w:ascii="Times New Roman" w:eastAsia="Times New Roman" w:hAnsi="Times New Roman" w:cs="Times New Roman"/>
+          <w:kern w:val="0"/>
+          <w:sz w:val="24"/>
+          <w:szCs w:val="24"/>
+          <w14:ligatures w14:val="none"/>
+        </w:rPr>
+        <w:t>:</w:t>
+      </w:r>
+    </w:p>
+    <w:p>
+      <w:pPr>
+        <w:spacing w:before="100" w:beforeAutospacing="1" w:after="100" w:afterAutospacing="1" w:line="360" w:lineRule="auto"/>
+        <w:ind w:left="1440"/>
+        <w:rPr>
+          <w:rFonts w:ascii="Times New Roman" w:eastAsia="Times New Roman" w:hAnsi="Times New Roman" w:cs="Times New Roman"/>
+          <w:kern w:val="0"/>
+          <w:sz w:val="24"/>
+          <w:szCs w:val="24"/>
+          <w14:ligatures w14:val="none"/>
+        </w:rPr>
+      </w:pPr>
+      <w:r>
+        <w:rPr>
+          <w:rFonts w:ascii="Courier New" w:eastAsia="Times New Roman" w:hAnsi="Courier New" w:cs="Courier New"/>
+          <w:kern w:val="0"/>
+          <w:sz w:val="20"/>
+          <w:szCs w:val="20"/>
+          <w14:ligatures w14:val="none"/>
+        </w:rPr>
+        <w:t xml:space="preserve">   </w:t>
+      </w:r>
+      <w:r>
+        <w:rPr>
+          <w:rFonts w:ascii="Courier New" w:eastAsia="Times New Roman" w:hAnsi="Courier New" w:cs="Courier New"/>
+          <w:b/>
+          <w:bCs/>
+          <w:kern w:val="0"/>
+          <w:sz w:val="20"/>
+          <w:szCs w:val="20"/>
+          <w14:ligatures w14:val="none"/>
+        </w:rPr>
+        <w:t>python -m</w:t>
+      </w:r>
+      <w:r>
+        <w:rPr>
+          <w:rFonts w:ascii="Courier New" w:eastAsia="Times New Roman" w:hAnsi="Courier New" w:cs="Courier New"/>
+          <w:kern w:val="0"/>
+          <w:sz w:val="20"/>
+          <w:szCs w:val="20"/>
+          <w14:ligatures w14:val="none"/>
+        </w:rPr>
+        <w:t xml:space="preserve"> </w:t>
+      </w:r>
+      <w:r>
+        <w:rPr>
+          <w:rFonts w:ascii="Courier New" w:eastAsia="Times New Roman" w:hAnsi="Courier New" w:cs="Courier New"/>
+          <w:kern w:val="0"/>
+          <w:sz w:val="20"/>
+          <w:szCs w:val="20"/>
+          <w14:ligatures w14:val="none"/>
+        </w:rPr>
+        <w:t>flask --debug --app main run</w:t>
+      </w:r>
+    </w:p>
+    <w:p>
+      <w:pPr>
         <w:pStyle w:val="ListParagraph"/>
         <w:numPr>
           <w:ilvl w:val="0"/>
@@ -1535,7 +1626,6 @@
           <w:szCs w:val="28"/>
           <w14:ligatures w14:val="none"/>
         </w:rPr>
-        <w:lastRenderedPageBreak/>
         <w:t>Writing Playwright Tests</w:t>
       </w:r>
     </w:p>
@@ -2458,6 +2548,7 @@
           <w:sz w:val="20"/>
           <w:szCs w:val="20"/>
         </w:rPr>
+        <w:lastRenderedPageBreak/>
         <w:t>test_loading_</w:t>
       </w:r>
       <w:proofErr w:type="gramStart"/>
@@ -2575,7 +2666,6 @@
           <w:szCs w:val="20"/>
           <w14:ligatures w14:val="none"/>
         </w:rPr>
-        <w:lastRenderedPageBreak/>
         <w:t>-----------------------------------------------------------------------------</w:t>
       </w:r>
     </w:p>
@@ -3663,6 +3753,7 @@
           <w:sz w:val="20"/>
           <w:szCs w:val="20"/>
         </w:rPr>
+        <w:lastRenderedPageBreak/>
         <w:t xml:space="preserve">        </w:t>
       </w:r>
       <w:proofErr w:type="gramStart"/>
@@ -3775,7 +3866,6 @@
           <w:szCs w:val="24"/>
           <w14:ligatures w14:val="none"/>
         </w:rPr>
-        <w:lastRenderedPageBreak/>
         <w:t>Test</w:t>
       </w:r>
       <w:r>
@@ -4915,6 +5005,7 @@
           <w:szCs w:val="24"/>
           <w14:ligatures w14:val="none"/>
         </w:rPr>
+        <w:lastRenderedPageBreak/>
         <w:t>W</w:t>
       </w:r>
       <w:r>
@@ -5011,7 +5102,6 @@
           <w:szCs w:val="20"/>
           <w14:ligatures w14:val="none"/>
         </w:rPr>
-        <w:lastRenderedPageBreak/>
         <w:t>-----------------------------------------------------------------------------</w:t>
       </w:r>
     </w:p>
@@ -5583,7 +5673,18 @@
           <w:szCs w:val="24"/>
           <w14:ligatures w14:val="none"/>
         </w:rPr>
-        <w:t xml:space="preserve">This lab should provide a good insight into the workings of Selenium Web Driver, how to automate testing, and the beneficial impact that something like automated web-testing can provide in a development environment. Through working with Selenium to implement these tests, we can </w:t>
+        <w:t xml:space="preserve">This lab should provide a good insight into the workings of Selenium Web Driver, how to automate testing, and the beneficial impact that something like automated web-testing can </w:t>
+      </w:r>
+      <w:r>
+        <w:rPr>
+          <w:rFonts w:ascii="Times New Roman" w:eastAsia="Times New Roman" w:hAnsi="Times New Roman" w:cs="Times New Roman"/>
+          <w:kern w:val="0"/>
+          <w:sz w:val="24"/>
+          <w:szCs w:val="24"/>
+          <w14:ligatures w14:val="none"/>
+        </w:rPr>
+        <w:lastRenderedPageBreak/>
+        <w:t xml:space="preserve">provide in a development environment. Through working with Selenium to implement these tests, we can </w:t>
       </w:r>
       <w:proofErr w:type="gramStart"/>
       <w:r>

</xml_diff>